<commit_message>
crating word doc in java
</commit_message>
<xml_diff>
--- a/document.docx
+++ b/document.docx
@@ -1,6 +1,6 @@
 
 <file path=word/document.xml><?xml version="1.0" encoding="utf-8"?>
-<w:document xmlns:w="http://schemas.openxmlformats.org/wordprocessingml/2006/main" xmlns:m="http://schemas.openxmlformats.org/officeDocument/2006/math" xmlns:r="http://schemas.openxmlformats.org/officeDocument/2006/relationships" xmlns:w14="http://schemas.microsoft.com/office/word/2010/wordml" xmlns:wp="http://schemas.openxmlformats.org/drawingml/2006/wordprocessingDrawing" xmlns:a="http://schemas.openxmlformats.org/drawingml/2006/main" xmlns:wp14="http://schemas.microsoft.com/office/word/2010/wordprocessingDrawing" xmlns:w15="http://schemas.microsoft.com/office/word/2012/wordml" xmlns:mc="http://schemas.openxmlformats.org/markup-compatibility/2006" xmlns:sl="http://schemas.openxmlformats.org/schemaLibrary/2006/main" xmlns:wne="http://schemas.microsoft.com/office/word/2006/wordml" xmlns:c="http://schemas.openxmlformats.org/drawingml/2006/chart" xmlns:cdr="http://schemas.openxmlformats.org/drawingml/2006/chartDrawing" xmlns:dgm="http://schemas.openxmlformats.org/drawingml/2006/diagram" xmlns:pic="http://schemas.openxmlformats.org/drawingml/2006/picture" xmlns:xdr="http://schemas.openxmlformats.org/drawingml/2006/spreadsheetDrawing" xmlns:dsp="http://schemas.microsoft.com/office/drawing/2008/diagram" xmlns:xvml="urn:schemas-microsoft-com:office:excel" xmlns:o="urn:schemas-microsoft-com:office:office" xmlns:v="urn:schemas-microsoft-com:vml" xmlns:w10="urn:schemas-microsoft-com:office:word" xmlns:pvml="urn:schemas-microsoft-com:office:powerpoint" xmlns:cppr="http://schemas.microsoft.com/office/2006/coverPageProps" xmlns:odx="http://opendope.org/xpaths" xmlns:odc="http://opendope.org/conditions" xmlns:odq="http://opendope.org/questions" xmlns:oda="http://opendope.org/answers" xmlns:odi="http://opendope.org/components" xmlns:odgm="http://opendope.org/SmartArt/DataHierarchy" xmlns:b="http://schemas.openxmlformats.org/officeDocument/2006/bibliography" xmlns:w16se="http://schemas.microsoft.com/office/word/2015/wordml/symex" xmlns:w16cid="http://schemas.microsoft.com/office/word/2016/wordml/cid" xmlns:wetp="http://schemas.microsoft.com/office/webextensions/taskpanes/2010/11" xmlns:we="http://schemas.microsoft.com/office/webextensions/webextension/2010/11" xmlns:comp="http://schemas.openxmlformats.org/drawingml/2006/compatibility" xmlns:lc="http://schemas.openxmlformats.org/drawingml/2006/lockedCanvas">
+<w:document xmlns:w="http://schemas.openxmlformats.org/wordprocessingml/2006/main" xmlns:w15="http://schemas.microsoft.com/office/word/2012/wordml" xmlns:r="http://schemas.openxmlformats.org/officeDocument/2006/relationships" xmlns:m="http://schemas.openxmlformats.org/officeDocument/2006/math" xmlns:w14="http://schemas.microsoft.com/office/word/2010/wordml" xmlns:wp="http://schemas.openxmlformats.org/drawingml/2006/wordprocessingDrawing" xmlns:a="http://schemas.openxmlformats.org/drawingml/2006/main" xmlns:wp14="http://schemas.microsoft.com/office/word/2010/wordprocessingDrawing" xmlns:mc="http://schemas.openxmlformats.org/markup-compatibility/2006" xmlns:sl="http://schemas.openxmlformats.org/schemaLibrary/2006/main" xmlns:wne="http://schemas.microsoft.com/office/word/2006/wordml" xmlns:c="http://schemas.openxmlformats.org/drawingml/2006/chart" xmlns:cdr="http://schemas.openxmlformats.org/drawingml/2006/chartDrawing" xmlns:dgm="http://schemas.openxmlformats.org/drawingml/2006/diagram" xmlns:pic="http://schemas.openxmlformats.org/drawingml/2006/picture" xmlns:xdr="http://schemas.openxmlformats.org/drawingml/2006/spreadsheetDrawing" xmlns:dsp="http://schemas.microsoft.com/office/drawing/2008/diagram" xmlns:xvml="urn:schemas-microsoft-com:office:excel" xmlns:o="urn:schemas-microsoft-com:office:office" xmlns:v="urn:schemas-microsoft-com:vml" xmlns:w10="urn:schemas-microsoft-com:office:word" xmlns:pvml="urn:schemas-microsoft-com:office:powerpoint" xmlns:cppr="http://schemas.microsoft.com/office/2006/coverPageProps" xmlns:odx="http://opendope.org/xpaths" xmlns:odc="http://opendope.org/conditions" xmlns:odq="http://opendope.org/questions" xmlns:oda="http://opendope.org/answers" xmlns:odi="http://opendope.org/components" xmlns:odgm="http://opendope.org/SmartArt/DataHierarchy" xmlns:b="http://schemas.openxmlformats.org/officeDocument/2006/bibliography" xmlns:w16se="http://schemas.microsoft.com/office/word/2015/wordml/symex" xmlns:w16cid="http://schemas.microsoft.com/office/word/2016/wordml/cid" xmlns:wetp="http://schemas.microsoft.com/office/webextensions/taskpanes/2010/11" xmlns:we="http://schemas.microsoft.com/office/webextensions/webextension/2010/11" xmlns:comp="http://schemas.openxmlformats.org/drawingml/2006/compatibility" xmlns:lc="http://schemas.openxmlformats.org/drawingml/2006/lockedCanvas">
   <w:body>
     <w:p>
       <w:r>
@@ -50,7 +50,7 @@
           <w:b/>
           <w:u w:val="single"/>
         </w:rPr>
-        <w:t>Datum: Jan 9, 2021 8:17:06 AM</w:t>
+        <w:t>Datum: subota, 9. januar 2021</w:t>
       </w:r>
     </w:p>
     <w:p>
@@ -75,10 +75,20 @@
       <w:r>
         <w:rPr>
           <w:b/>
-          <w:sz w:val="31"/>
+          <w:sz w:val="25"/>
           <w:u w:val="single"/>
         </w:rPr>
-        <w:t>RADNI NALOG br. 41 / 121</w:t>
+        <w:t>RADNI NALOG br. 41 / 2021</w:t>
+      </w:r>
+    </w:p>
+    <w:p>
+      <w:r>
+        <w:rPr>
+          <w:b/>
+          <w:caps/>
+          <w:u w:val="single"/>
+        </w:rPr>
+        <w:t>RADNA POZICIJA: Puno drvo</w:t>
       </w:r>
     </w:p>
     <w:tbl>
@@ -88,62 +98,119 @@
         <w:tblLook w:val="04A0"/>
       </w:tblPr>
       <w:tblGrid>
-        <w:gridCol w:w="3009"/>
-        <w:gridCol w:w="3009"/>
-        <w:gridCol w:w="3009"/>
+        <w:gridCol w:w="1754"/>
+        <w:gridCol w:w="1754"/>
+        <w:gridCol w:w="1754"/>
+        <w:gridCol w:w="1754"/>
+        <w:gridCol w:w="1754"/>
+        <w:gridCol w:w="1754"/>
       </w:tblGrid>
       <w:tr>
         <w:tc>
           <w:tcPr>
-            <w:tcW w:w="3009" w:type="dxa"/>
-          </w:tcPr>
-          <w:p/>
-          <w:p>
-            <w:pPr>
-              <w:jc w:val="right"/>
-            </w:pPr>
-            <w:r>
-              <w:rPr>
-                <w:b/>
-                <w:u w:val="single"/>
-              </w:rPr>
-              <w:t>Datum: Jan 9, 2021 8:17:06 AM</w:t>
-            </w:r>
-          </w:p>
-        </w:tc>
-        <w:tc>
-          <w:tcPr>
-            <w:tcW w:w="3009" w:type="dxa"/>
-          </w:tcPr>
-          <w:p/>
-          <w:p>
-            <w:pPr>
-              <w:jc w:val="right"/>
-            </w:pPr>
-            <w:r>
-              <w:rPr>
-                <w:b/>
-                <w:u w:val="single"/>
-              </w:rPr>
-              <w:t>Datum: Jan 9, 2021 8:17:06 AM</w:t>
-            </w:r>
-          </w:p>
-        </w:tc>
-        <w:tc>
-          <w:tcPr>
-            <w:tcW w:w="3009" w:type="dxa"/>
-          </w:tcPr>
-          <w:p/>
-          <w:p>
-            <w:pPr>
-              <w:jc w:val="right"/>
-            </w:pPr>
-            <w:r>
-              <w:rPr>
-                <w:b/>
-                <w:u w:val="single"/>
-              </w:rPr>
-              <w:t>Datum: Jan 9, 2021 8:17:06 AM</w:t>
+            <w:tcW w:w="1754" w:type="dxa"/>
+          </w:tcPr>
+          <w:p/>
+          <w:p>
+            <w:pPr>
+              <w:jc w:val="right"/>
+            </w:pPr>
+            <w:r>
+              <w:rPr>
+                <w:b/>
+                <w:u w:val="single"/>
+              </w:rPr>
+              <w:t>Datum: subota, 9. januar 2021</w:t>
+            </w:r>
+          </w:p>
+        </w:tc>
+        <w:tc>
+          <w:tcPr>
+            <w:tcW w:w="1754" w:type="dxa"/>
+          </w:tcPr>
+          <w:p/>
+          <w:p>
+            <w:pPr>
+              <w:jc w:val="right"/>
+            </w:pPr>
+            <w:r>
+              <w:rPr>
+                <w:b/>
+                <w:u w:val="single"/>
+              </w:rPr>
+              <w:t>Datum: subota, 9. januar 2021</w:t>
+            </w:r>
+          </w:p>
+        </w:tc>
+        <w:tc>
+          <w:tcPr>
+            <w:tcW w:w="1754" w:type="dxa"/>
+          </w:tcPr>
+          <w:p/>
+          <w:p>
+            <w:pPr>
+              <w:jc w:val="right"/>
+            </w:pPr>
+            <w:r>
+              <w:rPr>
+                <w:b/>
+                <w:u w:val="single"/>
+              </w:rPr>
+              <w:t>Datum: subota, 9. januar 2021</w:t>
+            </w:r>
+          </w:p>
+        </w:tc>
+        <w:tc>
+          <w:tcPr>
+            <w:tcW w:w="1754" w:type="dxa"/>
+          </w:tcPr>
+          <w:p/>
+          <w:p>
+            <w:pPr>
+              <w:jc w:val="right"/>
+            </w:pPr>
+            <w:r>
+              <w:rPr>
+                <w:b/>
+                <w:u w:val="single"/>
+              </w:rPr>
+              <w:t>Datum: subota, 9. januar 2021</w:t>
+            </w:r>
+          </w:p>
+        </w:tc>
+        <w:tc>
+          <w:tcPr>
+            <w:tcW w:w="1754" w:type="dxa"/>
+          </w:tcPr>
+          <w:p/>
+          <w:p>
+            <w:pPr>
+              <w:jc w:val="right"/>
+            </w:pPr>
+            <w:r>
+              <w:rPr>
+                <w:b/>
+                <w:u w:val="single"/>
+              </w:rPr>
+              <w:t>Datum: subota, 9. januar 2021</w:t>
+            </w:r>
+          </w:p>
+        </w:tc>
+        <w:tc>
+          <w:tcPr>
+            <w:tcW w:w="1754" w:type="dxa"/>
+          </w:tcPr>
+          <w:p/>
+          <w:p>
+            <w:pPr>
+              <w:jc w:val="right"/>
+            </w:pPr>
+            <w:r>
+              <w:rPr>
+                <w:b/>
+                <w:u w:val="single"/>
+              </w:rPr>
+              <w:t>Datum: subota, 9. januar 2021</w:t>
             </w:r>
           </w:p>
         </w:tc>
@@ -151,55 +218,109 @@
       <w:tr>
         <w:tc>
           <w:tcPr>
-            <w:tcW w:w="3009" w:type="dxa"/>
-          </w:tcPr>
-          <w:p/>
-          <w:p>
-            <w:pPr>
-              <w:jc w:val="right"/>
-            </w:pPr>
-            <w:r>
-              <w:rPr>
-                <w:b/>
-                <w:u w:val="single"/>
-              </w:rPr>
-              <w:t>Datum: Jan 9, 2021 8:17:06 AM</w:t>
-            </w:r>
-          </w:p>
-        </w:tc>
-        <w:tc>
-          <w:tcPr>
-            <w:tcW w:w="3009" w:type="dxa"/>
-          </w:tcPr>
-          <w:p/>
-          <w:p>
-            <w:pPr>
-              <w:jc w:val="right"/>
-            </w:pPr>
-            <w:r>
-              <w:rPr>
-                <w:b/>
-                <w:u w:val="single"/>
-              </w:rPr>
-              <w:t>Datum: Jan 9, 2021 8:17:06 AM</w:t>
-            </w:r>
-          </w:p>
-        </w:tc>
-        <w:tc>
-          <w:tcPr>
-            <w:tcW w:w="3009" w:type="dxa"/>
-          </w:tcPr>
-          <w:p/>
-          <w:p>
-            <w:pPr>
-              <w:jc w:val="right"/>
-            </w:pPr>
-            <w:r>
-              <w:rPr>
-                <w:b/>
-                <w:u w:val="single"/>
-              </w:rPr>
-              <w:t>Datum: Jan 9, 2021 8:17:06 AM</w:t>
+            <w:tcW w:w="1754" w:type="dxa"/>
+          </w:tcPr>
+          <w:p/>
+          <w:p>
+            <w:pPr>
+              <w:jc w:val="right"/>
+            </w:pPr>
+            <w:r>
+              <w:rPr>
+                <w:b/>
+                <w:u w:val="single"/>
+              </w:rPr>
+              <w:t>Datum: subota, 9. januar 2021</w:t>
+            </w:r>
+          </w:p>
+        </w:tc>
+        <w:tc>
+          <w:tcPr>
+            <w:tcW w:w="1754" w:type="dxa"/>
+          </w:tcPr>
+          <w:p/>
+          <w:p>
+            <w:pPr>
+              <w:jc w:val="right"/>
+            </w:pPr>
+            <w:r>
+              <w:rPr>
+                <w:b/>
+                <w:u w:val="single"/>
+              </w:rPr>
+              <w:t>Datum: subota, 9. januar 2021</w:t>
+            </w:r>
+          </w:p>
+        </w:tc>
+        <w:tc>
+          <w:tcPr>
+            <w:tcW w:w="1754" w:type="dxa"/>
+          </w:tcPr>
+          <w:p/>
+          <w:p>
+            <w:pPr>
+              <w:jc w:val="right"/>
+            </w:pPr>
+            <w:r>
+              <w:rPr>
+                <w:b/>
+                <w:u w:val="single"/>
+              </w:rPr>
+              <w:t>Datum: subota, 9. januar 2021</w:t>
+            </w:r>
+          </w:p>
+        </w:tc>
+        <w:tc>
+          <w:tcPr>
+            <w:tcW w:w="1754" w:type="dxa"/>
+          </w:tcPr>
+          <w:p/>
+          <w:p>
+            <w:pPr>
+              <w:jc w:val="right"/>
+            </w:pPr>
+            <w:r>
+              <w:rPr>
+                <w:b/>
+                <w:u w:val="single"/>
+              </w:rPr>
+              <w:t>Datum: subota, 9. januar 2021</w:t>
+            </w:r>
+          </w:p>
+        </w:tc>
+        <w:tc>
+          <w:tcPr>
+            <w:tcW w:w="1754" w:type="dxa"/>
+          </w:tcPr>
+          <w:p/>
+          <w:p>
+            <w:pPr>
+              <w:jc w:val="right"/>
+            </w:pPr>
+            <w:r>
+              <w:rPr>
+                <w:b/>
+                <w:u w:val="single"/>
+              </w:rPr>
+              <w:t>Datum: subota, 9. januar 2021</w:t>
+            </w:r>
+          </w:p>
+        </w:tc>
+        <w:tc>
+          <w:tcPr>
+            <w:tcW w:w="1754" w:type="dxa"/>
+          </w:tcPr>
+          <w:p/>
+          <w:p>
+            <w:pPr>
+              <w:jc w:val="right"/>
+            </w:pPr>
+            <w:r>
+              <w:rPr>
+                <w:b/>
+                <w:u w:val="single"/>
+              </w:rPr>
+              <w:t>Datum: subota, 9. januar 2021</w:t>
             </w:r>
           </w:p>
         </w:tc>
@@ -207,55 +328,659 @@
       <w:tr>
         <w:tc>
           <w:tcPr>
-            <w:tcW w:w="3009" w:type="dxa"/>
-          </w:tcPr>
-          <w:p/>
-          <w:p>
-            <w:pPr>
-              <w:jc w:val="right"/>
-            </w:pPr>
-            <w:r>
-              <w:rPr>
-                <w:b/>
-                <w:u w:val="single"/>
-              </w:rPr>
-              <w:t>Datum: Jan 9, 2021 8:17:06 AM</w:t>
-            </w:r>
-          </w:p>
-        </w:tc>
-        <w:tc>
-          <w:tcPr>
-            <w:tcW w:w="3009" w:type="dxa"/>
-          </w:tcPr>
-          <w:p/>
-          <w:p>
-            <w:pPr>
-              <w:jc w:val="right"/>
-            </w:pPr>
-            <w:r>
-              <w:rPr>
-                <w:b/>
-                <w:u w:val="single"/>
-              </w:rPr>
-              <w:t>Datum: Jan 9, 2021 8:17:06 AM</w:t>
-            </w:r>
-          </w:p>
-        </w:tc>
-        <w:tc>
-          <w:tcPr>
-            <w:tcW w:w="3009" w:type="dxa"/>
-          </w:tcPr>
-          <w:p/>
-          <w:p>
-            <w:pPr>
-              <w:jc w:val="right"/>
-            </w:pPr>
-            <w:r>
-              <w:rPr>
-                <w:b/>
-                <w:u w:val="single"/>
-              </w:rPr>
-              <w:t>Datum: Jan 9, 2021 8:17:06 AM</w:t>
+            <w:tcW w:w="1754" w:type="dxa"/>
+          </w:tcPr>
+          <w:p/>
+          <w:p>
+            <w:pPr>
+              <w:jc w:val="right"/>
+            </w:pPr>
+            <w:r>
+              <w:rPr>
+                <w:b/>
+                <w:u w:val="single"/>
+              </w:rPr>
+              <w:t>Datum: subota, 9. januar 2021</w:t>
+            </w:r>
+          </w:p>
+        </w:tc>
+        <w:tc>
+          <w:tcPr>
+            <w:tcW w:w="1754" w:type="dxa"/>
+          </w:tcPr>
+          <w:p/>
+          <w:p>
+            <w:pPr>
+              <w:jc w:val="right"/>
+            </w:pPr>
+            <w:r>
+              <w:rPr>
+                <w:b/>
+                <w:u w:val="single"/>
+              </w:rPr>
+              <w:t>Datum: subota, 9. januar 2021</w:t>
+            </w:r>
+          </w:p>
+        </w:tc>
+        <w:tc>
+          <w:tcPr>
+            <w:tcW w:w="1754" w:type="dxa"/>
+          </w:tcPr>
+          <w:p/>
+          <w:p>
+            <w:pPr>
+              <w:jc w:val="right"/>
+            </w:pPr>
+            <w:r>
+              <w:rPr>
+                <w:b/>
+                <w:u w:val="single"/>
+              </w:rPr>
+              <w:t>Datum: subota, 9. januar 2021</w:t>
+            </w:r>
+          </w:p>
+        </w:tc>
+        <w:tc>
+          <w:tcPr>
+            <w:tcW w:w="1754" w:type="dxa"/>
+          </w:tcPr>
+          <w:p/>
+          <w:p>
+            <w:pPr>
+              <w:jc w:val="right"/>
+            </w:pPr>
+            <w:r>
+              <w:rPr>
+                <w:b/>
+                <w:u w:val="single"/>
+              </w:rPr>
+              <w:t>Datum: subota, 9. januar 2021</w:t>
+            </w:r>
+          </w:p>
+        </w:tc>
+        <w:tc>
+          <w:tcPr>
+            <w:tcW w:w="1754" w:type="dxa"/>
+          </w:tcPr>
+          <w:p/>
+          <w:p>
+            <w:pPr>
+              <w:jc w:val="right"/>
+            </w:pPr>
+            <w:r>
+              <w:rPr>
+                <w:b/>
+                <w:u w:val="single"/>
+              </w:rPr>
+              <w:t>Datum: subota, 9. januar 2021</w:t>
+            </w:r>
+          </w:p>
+        </w:tc>
+        <w:tc>
+          <w:tcPr>
+            <w:tcW w:w="1754" w:type="dxa"/>
+          </w:tcPr>
+          <w:p/>
+          <w:p>
+            <w:pPr>
+              <w:jc w:val="right"/>
+            </w:pPr>
+            <w:r>
+              <w:rPr>
+                <w:b/>
+                <w:u w:val="single"/>
+              </w:rPr>
+              <w:t>Datum: subota, 9. januar 2021</w:t>
+            </w:r>
+          </w:p>
+        </w:tc>
+      </w:tr>
+      <w:tr>
+        <w:tc>
+          <w:tcPr>
+            <w:tcW w:w="1754" w:type="dxa"/>
+          </w:tcPr>
+          <w:p/>
+          <w:p>
+            <w:pPr>
+              <w:jc w:val="right"/>
+            </w:pPr>
+            <w:r>
+              <w:rPr>
+                <w:b/>
+                <w:u w:val="single"/>
+              </w:rPr>
+              <w:t>Datum: subota, 9. januar 2021</w:t>
+            </w:r>
+          </w:p>
+        </w:tc>
+        <w:tc>
+          <w:tcPr>
+            <w:tcW w:w="1754" w:type="dxa"/>
+          </w:tcPr>
+          <w:p/>
+          <w:p>
+            <w:pPr>
+              <w:jc w:val="right"/>
+            </w:pPr>
+            <w:r>
+              <w:rPr>
+                <w:b/>
+                <w:u w:val="single"/>
+              </w:rPr>
+              <w:t>Datum: subota, 9. januar 2021</w:t>
+            </w:r>
+          </w:p>
+        </w:tc>
+        <w:tc>
+          <w:tcPr>
+            <w:tcW w:w="1754" w:type="dxa"/>
+          </w:tcPr>
+          <w:p/>
+          <w:p>
+            <w:pPr>
+              <w:jc w:val="right"/>
+            </w:pPr>
+            <w:r>
+              <w:rPr>
+                <w:b/>
+                <w:u w:val="single"/>
+              </w:rPr>
+              <w:t>Datum: subota, 9. januar 2021</w:t>
+            </w:r>
+          </w:p>
+        </w:tc>
+        <w:tc>
+          <w:tcPr>
+            <w:tcW w:w="1754" w:type="dxa"/>
+          </w:tcPr>
+          <w:p/>
+          <w:p>
+            <w:pPr>
+              <w:jc w:val="right"/>
+            </w:pPr>
+            <w:r>
+              <w:rPr>
+                <w:b/>
+                <w:u w:val="single"/>
+              </w:rPr>
+              <w:t>Datum: subota, 9. januar 2021</w:t>
+            </w:r>
+          </w:p>
+        </w:tc>
+        <w:tc>
+          <w:tcPr>
+            <w:tcW w:w="1754" w:type="dxa"/>
+          </w:tcPr>
+          <w:p/>
+          <w:p>
+            <w:pPr>
+              <w:jc w:val="right"/>
+            </w:pPr>
+            <w:r>
+              <w:rPr>
+                <w:b/>
+                <w:u w:val="single"/>
+              </w:rPr>
+              <w:t>Datum: subota, 9. januar 2021</w:t>
+            </w:r>
+          </w:p>
+        </w:tc>
+        <w:tc>
+          <w:tcPr>
+            <w:tcW w:w="1754" w:type="dxa"/>
+          </w:tcPr>
+          <w:p/>
+          <w:p>
+            <w:pPr>
+              <w:jc w:val="right"/>
+            </w:pPr>
+            <w:r>
+              <w:rPr>
+                <w:b/>
+                <w:u w:val="single"/>
+              </w:rPr>
+              <w:t>Datum: subota, 9. januar 2021</w:t>
+            </w:r>
+          </w:p>
+        </w:tc>
+      </w:tr>
+      <w:tr>
+        <w:tc>
+          <w:tcPr>
+            <w:tcW w:w="1754" w:type="dxa"/>
+          </w:tcPr>
+          <w:p/>
+          <w:p>
+            <w:pPr>
+              <w:jc w:val="right"/>
+            </w:pPr>
+            <w:r>
+              <w:rPr>
+                <w:b/>
+                <w:u w:val="single"/>
+              </w:rPr>
+              <w:t>Datum: subota, 9. januar 2021</w:t>
+            </w:r>
+          </w:p>
+        </w:tc>
+        <w:tc>
+          <w:tcPr>
+            <w:tcW w:w="1754" w:type="dxa"/>
+          </w:tcPr>
+          <w:p/>
+          <w:p>
+            <w:pPr>
+              <w:jc w:val="right"/>
+            </w:pPr>
+            <w:r>
+              <w:rPr>
+                <w:b/>
+                <w:u w:val="single"/>
+              </w:rPr>
+              <w:t>Datum: subota, 9. januar 2021</w:t>
+            </w:r>
+          </w:p>
+        </w:tc>
+        <w:tc>
+          <w:tcPr>
+            <w:tcW w:w="1754" w:type="dxa"/>
+          </w:tcPr>
+          <w:p/>
+          <w:p>
+            <w:pPr>
+              <w:jc w:val="right"/>
+            </w:pPr>
+            <w:r>
+              <w:rPr>
+                <w:b/>
+                <w:u w:val="single"/>
+              </w:rPr>
+              <w:t>Datum: subota, 9. januar 2021</w:t>
+            </w:r>
+          </w:p>
+        </w:tc>
+        <w:tc>
+          <w:tcPr>
+            <w:tcW w:w="1754" w:type="dxa"/>
+          </w:tcPr>
+          <w:p/>
+          <w:p>
+            <w:pPr>
+              <w:jc w:val="right"/>
+            </w:pPr>
+            <w:r>
+              <w:rPr>
+                <w:b/>
+                <w:u w:val="single"/>
+              </w:rPr>
+              <w:t>Datum: subota, 9. januar 2021</w:t>
+            </w:r>
+          </w:p>
+        </w:tc>
+        <w:tc>
+          <w:tcPr>
+            <w:tcW w:w="1754" w:type="dxa"/>
+          </w:tcPr>
+          <w:p/>
+          <w:p>
+            <w:pPr>
+              <w:jc w:val="right"/>
+            </w:pPr>
+            <w:r>
+              <w:rPr>
+                <w:b/>
+                <w:u w:val="single"/>
+              </w:rPr>
+              <w:t>Datum: subota, 9. januar 2021</w:t>
+            </w:r>
+          </w:p>
+        </w:tc>
+        <w:tc>
+          <w:tcPr>
+            <w:tcW w:w="1754" w:type="dxa"/>
+          </w:tcPr>
+          <w:p/>
+          <w:p>
+            <w:pPr>
+              <w:jc w:val="right"/>
+            </w:pPr>
+            <w:r>
+              <w:rPr>
+                <w:b/>
+                <w:u w:val="single"/>
+              </w:rPr>
+              <w:t>Datum: subota, 9. januar 2021</w:t>
+            </w:r>
+          </w:p>
+        </w:tc>
+      </w:tr>
+      <w:tr>
+        <w:tc>
+          <w:tcPr>
+            <w:tcW w:w="1754" w:type="dxa"/>
+          </w:tcPr>
+          <w:p/>
+          <w:p>
+            <w:pPr>
+              <w:jc w:val="right"/>
+            </w:pPr>
+            <w:r>
+              <w:rPr>
+                <w:b/>
+                <w:u w:val="single"/>
+              </w:rPr>
+              <w:t>Datum: subota, 9. januar 2021</w:t>
+            </w:r>
+          </w:p>
+        </w:tc>
+        <w:tc>
+          <w:tcPr>
+            <w:tcW w:w="1754" w:type="dxa"/>
+          </w:tcPr>
+          <w:p/>
+          <w:p>
+            <w:pPr>
+              <w:jc w:val="right"/>
+            </w:pPr>
+            <w:r>
+              <w:rPr>
+                <w:b/>
+                <w:u w:val="single"/>
+              </w:rPr>
+              <w:t>Datum: subota, 9. januar 2021</w:t>
+            </w:r>
+          </w:p>
+        </w:tc>
+        <w:tc>
+          <w:tcPr>
+            <w:tcW w:w="1754" w:type="dxa"/>
+          </w:tcPr>
+          <w:p/>
+          <w:p>
+            <w:pPr>
+              <w:jc w:val="right"/>
+            </w:pPr>
+            <w:r>
+              <w:rPr>
+                <w:b/>
+                <w:u w:val="single"/>
+              </w:rPr>
+              <w:t>Datum: subota, 9. januar 2021</w:t>
+            </w:r>
+          </w:p>
+        </w:tc>
+        <w:tc>
+          <w:tcPr>
+            <w:tcW w:w="1754" w:type="dxa"/>
+          </w:tcPr>
+          <w:p/>
+          <w:p>
+            <w:pPr>
+              <w:jc w:val="right"/>
+            </w:pPr>
+            <w:r>
+              <w:rPr>
+                <w:b/>
+                <w:u w:val="single"/>
+              </w:rPr>
+              <w:t>Datum: subota, 9. januar 2021</w:t>
+            </w:r>
+          </w:p>
+        </w:tc>
+        <w:tc>
+          <w:tcPr>
+            <w:tcW w:w="1754" w:type="dxa"/>
+          </w:tcPr>
+          <w:p/>
+          <w:p>
+            <w:pPr>
+              <w:jc w:val="right"/>
+            </w:pPr>
+            <w:r>
+              <w:rPr>
+                <w:b/>
+                <w:u w:val="single"/>
+              </w:rPr>
+              <w:t>Datum: subota, 9. januar 2021</w:t>
+            </w:r>
+          </w:p>
+        </w:tc>
+        <w:tc>
+          <w:tcPr>
+            <w:tcW w:w="1754" w:type="dxa"/>
+          </w:tcPr>
+          <w:p/>
+          <w:p>
+            <w:pPr>
+              <w:jc w:val="right"/>
+            </w:pPr>
+            <w:r>
+              <w:rPr>
+                <w:b/>
+                <w:u w:val="single"/>
+              </w:rPr>
+              <w:t>Datum: subota, 9. januar 2021</w:t>
+            </w:r>
+          </w:p>
+        </w:tc>
+      </w:tr>
+      <w:tr>
+        <w:tc>
+          <w:tcPr>
+            <w:tcW w:w="1754" w:type="dxa"/>
+          </w:tcPr>
+          <w:p/>
+          <w:p>
+            <w:pPr>
+              <w:jc w:val="right"/>
+            </w:pPr>
+            <w:r>
+              <w:rPr>
+                <w:b/>
+                <w:u w:val="single"/>
+              </w:rPr>
+              <w:t>Datum: subota, 9. januar 2021</w:t>
+            </w:r>
+          </w:p>
+        </w:tc>
+        <w:tc>
+          <w:tcPr>
+            <w:tcW w:w="1754" w:type="dxa"/>
+          </w:tcPr>
+          <w:p/>
+          <w:p>
+            <w:pPr>
+              <w:jc w:val="right"/>
+            </w:pPr>
+            <w:r>
+              <w:rPr>
+                <w:b/>
+                <w:u w:val="single"/>
+              </w:rPr>
+              <w:t>Datum: subota, 9. januar 2021</w:t>
+            </w:r>
+          </w:p>
+        </w:tc>
+        <w:tc>
+          <w:tcPr>
+            <w:tcW w:w="1754" w:type="dxa"/>
+          </w:tcPr>
+          <w:p/>
+          <w:p>
+            <w:pPr>
+              <w:jc w:val="right"/>
+            </w:pPr>
+            <w:r>
+              <w:rPr>
+                <w:b/>
+                <w:u w:val="single"/>
+              </w:rPr>
+              <w:t>Datum: subota, 9. januar 2021</w:t>
+            </w:r>
+          </w:p>
+        </w:tc>
+        <w:tc>
+          <w:tcPr>
+            <w:tcW w:w="1754" w:type="dxa"/>
+          </w:tcPr>
+          <w:p/>
+          <w:p>
+            <w:pPr>
+              <w:jc w:val="right"/>
+            </w:pPr>
+            <w:r>
+              <w:rPr>
+                <w:b/>
+                <w:u w:val="single"/>
+              </w:rPr>
+              <w:t>Datum: subota, 9. januar 2021</w:t>
+            </w:r>
+          </w:p>
+        </w:tc>
+        <w:tc>
+          <w:tcPr>
+            <w:tcW w:w="1754" w:type="dxa"/>
+          </w:tcPr>
+          <w:p/>
+          <w:p>
+            <w:pPr>
+              <w:jc w:val="right"/>
+            </w:pPr>
+            <w:r>
+              <w:rPr>
+                <w:b/>
+                <w:u w:val="single"/>
+              </w:rPr>
+              <w:t>Datum: subota, 9. januar 2021</w:t>
+            </w:r>
+          </w:p>
+        </w:tc>
+        <w:tc>
+          <w:tcPr>
+            <w:tcW w:w="1754" w:type="dxa"/>
+          </w:tcPr>
+          <w:p/>
+          <w:p>
+            <w:pPr>
+              <w:jc w:val="right"/>
+            </w:pPr>
+            <w:r>
+              <w:rPr>
+                <w:b/>
+                <w:u w:val="single"/>
+              </w:rPr>
+              <w:t>Datum: subota, 9. januar 2021</w:t>
+            </w:r>
+          </w:p>
+        </w:tc>
+      </w:tr>
+      <w:tr>
+        <w:tc>
+          <w:tcPr>
+            <w:tcW w:w="1754" w:type="dxa"/>
+          </w:tcPr>
+          <w:p/>
+          <w:p>
+            <w:pPr>
+              <w:jc w:val="right"/>
+            </w:pPr>
+            <w:r>
+              <w:rPr>
+                <w:b/>
+                <w:u w:val="single"/>
+              </w:rPr>
+              <w:t>Datum: subota, 9. januar 2021</w:t>
+            </w:r>
+          </w:p>
+        </w:tc>
+        <w:tc>
+          <w:tcPr>
+            <w:tcW w:w="1754" w:type="dxa"/>
+          </w:tcPr>
+          <w:p/>
+          <w:p>
+            <w:pPr>
+              <w:jc w:val="right"/>
+            </w:pPr>
+            <w:r>
+              <w:rPr>
+                <w:b/>
+                <w:u w:val="single"/>
+              </w:rPr>
+              <w:t>Datum: subota, 9. januar 2021</w:t>
+            </w:r>
+          </w:p>
+        </w:tc>
+        <w:tc>
+          <w:tcPr>
+            <w:tcW w:w="1754" w:type="dxa"/>
+          </w:tcPr>
+          <w:p/>
+          <w:p>
+            <w:pPr>
+              <w:jc w:val="right"/>
+            </w:pPr>
+            <w:r>
+              <w:rPr>
+                <w:b/>
+                <w:u w:val="single"/>
+              </w:rPr>
+              <w:t>Datum: subota, 9. januar 2021</w:t>
+            </w:r>
+          </w:p>
+        </w:tc>
+        <w:tc>
+          <w:tcPr>
+            <w:tcW w:w="1754" w:type="dxa"/>
+          </w:tcPr>
+          <w:p/>
+          <w:p>
+            <w:pPr>
+              <w:jc w:val="right"/>
+            </w:pPr>
+            <w:r>
+              <w:rPr>
+                <w:b/>
+                <w:u w:val="single"/>
+              </w:rPr>
+              <w:t>Datum: subota, 9. januar 2021</w:t>
+            </w:r>
+          </w:p>
+        </w:tc>
+        <w:tc>
+          <w:tcPr>
+            <w:tcW w:w="1754" w:type="dxa"/>
+          </w:tcPr>
+          <w:p/>
+          <w:p>
+            <w:pPr>
+              <w:jc w:val="right"/>
+            </w:pPr>
+            <w:r>
+              <w:rPr>
+                <w:b/>
+                <w:u w:val="single"/>
+              </w:rPr>
+              <w:t>Datum: subota, 9. januar 2021</w:t>
+            </w:r>
+          </w:p>
+        </w:tc>
+        <w:tc>
+          <w:tcPr>
+            <w:tcW w:w="1754" w:type="dxa"/>
+          </w:tcPr>
+          <w:p/>
+          <w:p>
+            <w:pPr>
+              <w:jc w:val="right"/>
+            </w:pPr>
+            <w:r>
+              <w:rPr>
+                <w:b/>
+                <w:u w:val="single"/>
+              </w:rPr>
+              <w:t>Datum: subota, 9. januar 2021</w:t>
             </w:r>
           </w:p>
         </w:tc>
@@ -270,7 +995,7 @@
 </file>
 
 <file path=word/styles.xml><?xml version="1.0" encoding="utf-8"?>
-<w:styles xmlns:w="http://schemas.openxmlformats.org/wordprocessingml/2006/main" xmlns:m="http://schemas.openxmlformats.org/officeDocument/2006/math" xmlns:r="http://schemas.openxmlformats.org/officeDocument/2006/relationships" xmlns:w14="http://schemas.microsoft.com/office/word/2010/wordml" xmlns:wp="http://schemas.openxmlformats.org/drawingml/2006/wordprocessingDrawing" xmlns:a="http://schemas.openxmlformats.org/drawingml/2006/main" xmlns:wp14="http://schemas.microsoft.com/office/word/2010/wordprocessingDrawing" xmlns:w15="http://schemas.microsoft.com/office/word/2012/wordml" xmlns:mc="http://schemas.openxmlformats.org/markup-compatibility/2006" xmlns:sl="http://schemas.openxmlformats.org/schemaLibrary/2006/main" xmlns:wne="http://schemas.microsoft.com/office/word/2006/wordml" xmlns:c="http://schemas.openxmlformats.org/drawingml/2006/chart" xmlns:cdr="http://schemas.openxmlformats.org/drawingml/2006/chartDrawing" xmlns:dgm="http://schemas.openxmlformats.org/drawingml/2006/diagram" xmlns:pic="http://schemas.openxmlformats.org/drawingml/2006/picture" xmlns:xdr="http://schemas.openxmlformats.org/drawingml/2006/spreadsheetDrawing" xmlns:dsp="http://schemas.microsoft.com/office/drawing/2008/diagram" xmlns:xvml="urn:schemas-microsoft-com:office:excel" xmlns:o="urn:schemas-microsoft-com:office:office" xmlns:v="urn:schemas-microsoft-com:vml" xmlns:w10="urn:schemas-microsoft-com:office:word" xmlns:pvml="urn:schemas-microsoft-com:office:powerpoint" xmlns:cppr="http://schemas.microsoft.com/office/2006/coverPageProps" xmlns:odx="http://opendope.org/xpaths" xmlns:odc="http://opendope.org/conditions" xmlns:odq="http://opendope.org/questions" xmlns:oda="http://opendope.org/answers" xmlns:odi="http://opendope.org/components" xmlns:odgm="http://opendope.org/SmartArt/DataHierarchy" xmlns:b="http://schemas.openxmlformats.org/officeDocument/2006/bibliography" xmlns:w16se="http://schemas.microsoft.com/office/word/2015/wordml/symex" xmlns:w16cid="http://schemas.microsoft.com/office/word/2016/wordml/cid" xmlns:wetp="http://schemas.microsoft.com/office/webextensions/taskpanes/2010/11" xmlns:we="http://schemas.microsoft.com/office/webextensions/webextension/2010/11" xmlns:comp="http://schemas.openxmlformats.org/drawingml/2006/compatibility" xmlns:lc="http://schemas.openxmlformats.org/drawingml/2006/lockedCanvas">
+<w:styles xmlns:w="http://schemas.openxmlformats.org/wordprocessingml/2006/main" xmlns:w15="http://schemas.microsoft.com/office/word/2012/wordml" xmlns:r="http://schemas.openxmlformats.org/officeDocument/2006/relationships" xmlns:m="http://schemas.openxmlformats.org/officeDocument/2006/math" xmlns:w14="http://schemas.microsoft.com/office/word/2010/wordml" xmlns:wp="http://schemas.openxmlformats.org/drawingml/2006/wordprocessingDrawing" xmlns:a="http://schemas.openxmlformats.org/drawingml/2006/main" xmlns:wp14="http://schemas.microsoft.com/office/word/2010/wordprocessingDrawing" xmlns:mc="http://schemas.openxmlformats.org/markup-compatibility/2006" xmlns:sl="http://schemas.openxmlformats.org/schemaLibrary/2006/main" xmlns:wne="http://schemas.microsoft.com/office/word/2006/wordml" xmlns:c="http://schemas.openxmlformats.org/drawingml/2006/chart" xmlns:cdr="http://schemas.openxmlformats.org/drawingml/2006/chartDrawing" xmlns:dgm="http://schemas.openxmlformats.org/drawingml/2006/diagram" xmlns:pic="http://schemas.openxmlformats.org/drawingml/2006/picture" xmlns:xdr="http://schemas.openxmlformats.org/drawingml/2006/spreadsheetDrawing" xmlns:dsp="http://schemas.microsoft.com/office/drawing/2008/diagram" xmlns:xvml="urn:schemas-microsoft-com:office:excel" xmlns:o="urn:schemas-microsoft-com:office:office" xmlns:v="urn:schemas-microsoft-com:vml" xmlns:w10="urn:schemas-microsoft-com:office:word" xmlns:pvml="urn:schemas-microsoft-com:office:powerpoint" xmlns:cppr="http://schemas.microsoft.com/office/2006/coverPageProps" xmlns:odx="http://opendope.org/xpaths" xmlns:odc="http://opendope.org/conditions" xmlns:odq="http://opendope.org/questions" xmlns:oda="http://opendope.org/answers" xmlns:odi="http://opendope.org/components" xmlns:odgm="http://opendope.org/SmartArt/DataHierarchy" xmlns:b="http://schemas.openxmlformats.org/officeDocument/2006/bibliography" xmlns:w16se="http://schemas.microsoft.com/office/word/2015/wordml/symex" xmlns:w16cid="http://schemas.microsoft.com/office/word/2016/wordml/cid" xmlns:wetp="http://schemas.microsoft.com/office/webextensions/taskpanes/2010/11" xmlns:we="http://schemas.microsoft.com/office/webextensions/webextension/2010/11" xmlns:comp="http://schemas.openxmlformats.org/drawingml/2006/compatibility" xmlns:lc="http://schemas.openxmlformats.org/drawingml/2006/lockedCanvas">
   <w:docDefaults>
     <w:rPrDefault>
       <w:rPr>

</xml_diff>

<commit_message>
commenting code in the app
</commit_message>
<xml_diff>
--- a/document.docx
+++ b/document.docx
@@ -1,6 +1,6 @@
 
 <file path=word/document.xml><?xml version="1.0" encoding="utf-8"?>
-<w:document xmlns:w="http://schemas.openxmlformats.org/wordprocessingml/2006/main" xmlns:w15="http://schemas.microsoft.com/office/word/2012/wordml" xmlns:r="http://schemas.openxmlformats.org/officeDocument/2006/relationships" xmlns:m="http://schemas.openxmlformats.org/officeDocument/2006/math" xmlns:w14="http://schemas.microsoft.com/office/word/2010/wordml" xmlns:wp="http://schemas.openxmlformats.org/drawingml/2006/wordprocessingDrawing" xmlns:a="http://schemas.openxmlformats.org/drawingml/2006/main" xmlns:wp14="http://schemas.microsoft.com/office/word/2010/wordprocessingDrawing" xmlns:mc="http://schemas.openxmlformats.org/markup-compatibility/2006" xmlns:sl="http://schemas.openxmlformats.org/schemaLibrary/2006/main" xmlns:wne="http://schemas.microsoft.com/office/word/2006/wordml" xmlns:c="http://schemas.openxmlformats.org/drawingml/2006/chart" xmlns:cdr="http://schemas.openxmlformats.org/drawingml/2006/chartDrawing" xmlns:dgm="http://schemas.openxmlformats.org/drawingml/2006/diagram" xmlns:pic="http://schemas.openxmlformats.org/drawingml/2006/picture" xmlns:xdr="http://schemas.openxmlformats.org/drawingml/2006/spreadsheetDrawing" xmlns:dsp="http://schemas.microsoft.com/office/drawing/2008/diagram" xmlns:xvml="urn:schemas-microsoft-com:office:excel" xmlns:o="urn:schemas-microsoft-com:office:office" xmlns:v="urn:schemas-microsoft-com:vml" xmlns:w10="urn:schemas-microsoft-com:office:word" xmlns:pvml="urn:schemas-microsoft-com:office:powerpoint" xmlns:cppr="http://schemas.microsoft.com/office/2006/coverPageProps" xmlns:odx="http://opendope.org/xpaths" xmlns:odc="http://opendope.org/conditions" xmlns:odq="http://opendope.org/questions" xmlns:oda="http://opendope.org/answers" xmlns:odi="http://opendope.org/components" xmlns:odgm="http://opendope.org/SmartArt/DataHierarchy" xmlns:b="http://schemas.openxmlformats.org/officeDocument/2006/bibliography" xmlns:w16se="http://schemas.microsoft.com/office/word/2015/wordml/symex" xmlns:w16cid="http://schemas.microsoft.com/office/word/2016/wordml/cid" xmlns:wetp="http://schemas.microsoft.com/office/webextensions/taskpanes/2010/11" xmlns:we="http://schemas.microsoft.com/office/webextensions/webextension/2010/11" xmlns:comp="http://schemas.openxmlformats.org/drawingml/2006/compatibility" xmlns:lc="http://schemas.openxmlformats.org/drawingml/2006/lockedCanvas">
+<w:document xmlns:w="http://schemas.openxmlformats.org/wordprocessingml/2006/main" xmlns:m="http://schemas.openxmlformats.org/officeDocument/2006/math" xmlns:r="http://schemas.openxmlformats.org/officeDocument/2006/relationships" xmlns:w14="http://schemas.microsoft.com/office/word/2010/wordml" xmlns:wp="http://schemas.openxmlformats.org/drawingml/2006/wordprocessingDrawing" xmlns:a="http://schemas.openxmlformats.org/drawingml/2006/main" xmlns:wp14="http://schemas.microsoft.com/office/word/2010/wordprocessingDrawing" xmlns:w15="http://schemas.microsoft.com/office/word/2012/wordml" xmlns:mc="http://schemas.openxmlformats.org/markup-compatibility/2006" xmlns:sl="http://schemas.openxmlformats.org/schemaLibrary/2006/main" xmlns:wne="http://schemas.microsoft.com/office/word/2006/wordml" xmlns:c="http://schemas.openxmlformats.org/drawingml/2006/chart" xmlns:cdr="http://schemas.openxmlformats.org/drawingml/2006/chartDrawing" xmlns:dgm="http://schemas.openxmlformats.org/drawingml/2006/diagram" xmlns:pic="http://schemas.openxmlformats.org/drawingml/2006/picture" xmlns:xdr="http://schemas.openxmlformats.org/drawingml/2006/spreadsheetDrawing" xmlns:dsp="http://schemas.microsoft.com/office/drawing/2008/diagram" xmlns:xvml="urn:schemas-microsoft-com:office:excel" xmlns:o="urn:schemas-microsoft-com:office:office" xmlns:v="urn:schemas-microsoft-com:vml" xmlns:w10="urn:schemas-microsoft-com:office:word" xmlns:pvml="urn:schemas-microsoft-com:office:powerpoint" xmlns:cppr="http://schemas.microsoft.com/office/2006/coverPageProps" xmlns:odx="http://opendope.org/xpaths" xmlns:odc="http://opendope.org/conditions" xmlns:odq="http://opendope.org/questions" xmlns:oda="http://opendope.org/answers" xmlns:odi="http://opendope.org/components" xmlns:odgm="http://opendope.org/SmartArt/DataHierarchy" xmlns:b="http://schemas.openxmlformats.org/officeDocument/2006/bibliography" xmlns:w16se="http://schemas.microsoft.com/office/word/2015/wordml/symex" xmlns:w16cid="http://schemas.microsoft.com/office/word/2016/wordml/cid" xmlns:wetp="http://schemas.microsoft.com/office/webextensions/taskpanes/2010/11" xmlns:we="http://schemas.microsoft.com/office/webextensions/webextension/2010/11" xmlns:comp="http://schemas.openxmlformats.org/drawingml/2006/compatibility" xmlns:lc="http://schemas.openxmlformats.org/drawingml/2006/lockedCanvas">
   <w:body>
     <w:p>
       <w:r>
@@ -50,7 +50,7 @@
           <w:b/>
           <w:u w:val="single"/>
         </w:rPr>
-        <w:t>Datum: nedelja, 24. januar 2021</w:t>
+        <w:t>Datum: srijeda, 13. januar 2021</w:t>
       </w:r>
     </w:p>
     <w:p>
@@ -78,7 +78,7 @@
           <w:sz w:val="25"/>
           <w:u w:val="single"/>
         </w:rPr>
-        <w:t>RADNI NALOG br. 44 / 2021</w:t>
+        <w:t>RADNI NALOG br. 42 / 2021</w:t>
       </w:r>
     </w:p>
     <w:p>
@@ -88,7 +88,7 @@
           <w:caps/>
           <w:u w:val="single"/>
         </w:rPr>
-        <w:t>RADNA POZICIJA: nova</w:t>
+        <w:t>RADNA POZICIJA: radna pozicija 2</w:t>
       </w:r>
     </w:p>
     <w:tbl>
@@ -299,43 +299,43 @@
                 <w:b/>
                 <w:caps/>
               </w:rPr>
-              <w:t>2</w:t>
-            </w:r>
-          </w:p>
-        </w:tc>
-        <w:tc>
-          <w:tcPr>
-            <w:tcW w:w="1504" w:type="dxa"/>
-          </w:tcPr>
-          <w:p/>
-          <w:p>
-            <w:pPr>
-              <w:jc w:val="center"/>
-            </w:pPr>
-            <w:r>
-              <w:rPr>
-                <w:b/>
-                <w:caps/>
-              </w:rPr>
-              <w:t>fina vitrina</w:t>
-            </w:r>
-          </w:p>
-        </w:tc>
-        <w:tc>
-          <w:tcPr>
-            <w:tcW w:w="1504" w:type="dxa"/>
-          </w:tcPr>
-          <w:p/>
-          <w:p>
-            <w:pPr>
-              <w:jc w:val="center"/>
-            </w:pPr>
-            <w:r>
-              <w:rPr>
-                <w:b/>
-                <w:caps/>
-              </w:rPr>
-              <w:t>dddda</w:t>
+              <w:t>3</w:t>
+            </w:r>
+          </w:p>
+        </w:tc>
+        <w:tc>
+          <w:tcPr>
+            <w:tcW w:w="1504" w:type="dxa"/>
+          </w:tcPr>
+          <w:p/>
+          <w:p>
+            <w:pPr>
+              <w:jc w:val="center"/>
+            </w:pPr>
+            <w:r>
+              <w:rPr>
+                <w:b/>
+                <w:caps/>
+              </w:rPr>
+              <w:t>Inox</w:t>
+            </w:r>
+          </w:p>
+        </w:tc>
+        <w:tc>
+          <w:tcPr>
+            <w:tcW w:w="1504" w:type="dxa"/>
+          </w:tcPr>
+          <w:p/>
+          <w:p>
+            <w:pPr>
+              <w:jc w:val="center"/>
+            </w:pPr>
+            <w:r>
+              <w:rPr>
+                <w:b/>
+                <w:caps/>
+              </w:rPr>
+              <w:t>Cavkunovic</w:t>
             </w:r>
           </w:p>
         </w:tc>
@@ -373,25 +373,25 @@
                 <w:b/>
                 <w:caps/>
               </w:rPr>
-              <w:t>Vitrina</w:t>
-            </w:r>
-          </w:p>
-        </w:tc>
-        <w:tc>
-          <w:tcPr>
-            <w:tcW w:w="1504" w:type="dxa"/>
-          </w:tcPr>
-          <w:p/>
-          <w:p>
-            <w:pPr>
-              <w:jc w:val="center"/>
-            </w:pPr>
-            <w:r>
-              <w:rPr>
-                <w:b/>
-                <w:caps/>
-              </w:rPr>
-              <w:t>90x90 cm2</w:t>
+              <w:t>Kupatilo</w:t>
+            </w:r>
+          </w:p>
+        </w:tc>
+        <w:tc>
+          <w:tcPr>
+            <w:tcW w:w="1504" w:type="dxa"/>
+          </w:tcPr>
+          <w:p/>
+          <w:p>
+            <w:pPr>
+              <w:jc w:val="center"/>
+            </w:pPr>
+            <w:r>
+              <w:rPr>
+                <w:b/>
+                <w:caps/>
+              </w:rPr>
+              <w:t>120 x 120</w:t>
             </w:r>
           </w:p>
         </w:tc>
@@ -427,25 +427,25 @@
                 <w:b/>
                 <w:caps/>
               </w:rPr>
-              <w:t>xxxx</w:t>
-            </w:r>
-          </w:p>
-        </w:tc>
-        <w:tc>
-          <w:tcPr>
-            <w:tcW w:w="1504" w:type="dxa"/>
-          </w:tcPr>
-          <w:p/>
-          <w:p>
-            <w:pPr>
-              <w:jc w:val="center"/>
-            </w:pPr>
-            <w:r>
-              <w:rPr>
-                <w:b/>
-                <w:caps/>
-              </w:rPr>
-              <w:t>ccccc</w:t>
+              <w:t>kjj</w:t>
+            </w:r>
+          </w:p>
+        </w:tc>
+        <w:tc>
+          <w:tcPr>
+            <w:tcW w:w="1504" w:type="dxa"/>
+          </w:tcPr>
+          <w:p/>
+          <w:p>
+            <w:pPr>
+              <w:jc w:val="center"/>
+            </w:pPr>
+            <w:r>
+              <w:rPr>
+                <w:b/>
+                <w:caps/>
+              </w:rPr>
+              <w:t>uuu</w:t>
             </w:r>
           </w:p>
         </w:tc>
@@ -483,189 +483,79 @@
                 <w:b/>
                 <w:caps/>
               </w:rPr>
-              <w:t>Kvadratna kabina</w:t>
-            </w:r>
-          </w:p>
-        </w:tc>
-        <w:tc>
-          <w:tcPr>
-            <w:tcW w:w="1504" w:type="dxa"/>
-          </w:tcPr>
-          <w:p/>
-          <w:p>
-            <w:pPr>
-              <w:jc w:val="center"/>
-            </w:pPr>
-            <w:r>
-              <w:rPr>
-                <w:b/>
-                <w:caps/>
-              </w:rPr>
-              <w:t>90x90 cm H190</w:t>
-            </w:r>
-          </w:p>
-        </w:tc>
-        <w:tc>
-          <w:tcPr>
-            <w:tcW w:w="1504" w:type="dxa"/>
-          </w:tcPr>
-          <w:p/>
-          <w:p>
-            <w:pPr>
-              <w:jc w:val="center"/>
-            </w:pPr>
-            <w:r>
-              <w:rPr>
-                <w:b/>
-                <w:caps/>
-              </w:rPr>
-              <w:t>1</w:t>
-            </w:r>
-          </w:p>
-        </w:tc>
-        <w:tc>
-          <w:tcPr>
-            <w:tcW w:w="1504" w:type="dxa"/>
-          </w:tcPr>
-          <w:p/>
-          <w:p>
-            <w:pPr>
-              <w:jc w:val="center"/>
-            </w:pPr>
-            <w:r>
-              <w:rPr>
-                <w:b/>
-                <w:caps/>
-              </w:rPr>
-              <w:t>dddd</w:t>
-            </w:r>
-          </w:p>
-        </w:tc>
-        <w:tc>
-          <w:tcPr>
-            <w:tcW w:w="1504" w:type="dxa"/>
-          </w:tcPr>
-          <w:p/>
-          <w:p>
-            <w:pPr>
-              <w:jc w:val="center"/>
-            </w:pPr>
-            <w:r>
-              <w:rPr>
-                <w:b/>
-                <w:caps/>
-              </w:rPr>
-              <w:t>aaaa</w:t>
-            </w:r>
-          </w:p>
-        </w:tc>
-      </w:tr>
-      <w:tr>
-        <w:tc>
-          <w:tcPr>
-            <w:tcW w:w="1504" w:type="dxa"/>
-          </w:tcPr>
-          <w:p/>
-          <w:p>
-            <w:pPr>
-              <w:jc w:val="center"/>
-            </w:pPr>
-            <w:r>
-              <w:rPr>
-                <w:b/>
-                <w:caps/>
-              </w:rPr>
-              <w:t>4.</w:t>
-            </w:r>
-          </w:p>
-        </w:tc>
-        <w:tc>
-          <w:tcPr>
-            <w:tcW w:w="1504" w:type="dxa"/>
-          </w:tcPr>
-          <w:p/>
-          <w:p>
-            <w:pPr>
-              <w:jc w:val="center"/>
-            </w:pPr>
-            <w:r>
-              <w:rPr>
-                <w:b/>
-                <w:caps/>
-              </w:rPr>
-              <w:t>Vrata kupatila</w:t>
-            </w:r>
-          </w:p>
-        </w:tc>
-        <w:tc>
-          <w:tcPr>
-            <w:tcW w:w="1504" w:type="dxa"/>
-          </w:tcPr>
-          <w:p/>
-          <w:p>
-            <w:pPr>
-              <w:jc w:val="center"/>
-            </w:pPr>
-            <w:r>
-              <w:rPr>
-                <w:b/>
-                <w:caps/>
-              </w:rPr>
-              <w:t>80cm x 210cm</w:t>
-            </w:r>
-          </w:p>
-        </w:tc>
-        <w:tc>
-          <w:tcPr>
-            <w:tcW w:w="1504" w:type="dxa"/>
-          </w:tcPr>
-          <w:p/>
-          <w:p>
-            <w:pPr>
-              <w:jc w:val="center"/>
-            </w:pPr>
-            <w:r>
-              <w:rPr>
-                <w:b/>
-                <w:caps/>
-              </w:rPr>
-              <w:t>1</w:t>
-            </w:r>
-          </w:p>
-        </w:tc>
-        <w:tc>
-          <w:tcPr>
-            <w:tcW w:w="1504" w:type="dxa"/>
-          </w:tcPr>
-          <w:p/>
-          <w:p>
-            <w:pPr>
-              <w:jc w:val="center"/>
-            </w:pPr>
-            <w:r>
-              <w:rPr>
-                <w:b/>
-                <w:caps/>
-              </w:rPr>
-              <w:t>ccsa</w:t>
-            </w:r>
-          </w:p>
-        </w:tc>
-        <w:tc>
-          <w:tcPr>
-            <w:tcW w:w="1504" w:type="dxa"/>
-          </w:tcPr>
-          <w:p/>
-          <w:p>
-            <w:pPr>
-              <w:jc w:val="center"/>
-            </w:pPr>
-            <w:r>
-              <w:rPr>
-                <w:b/>
-                <w:caps/>
-              </w:rPr>
-              <w:t>vaa</w:t>
+              <w:t>Vitrina</w:t>
+            </w:r>
+          </w:p>
+        </w:tc>
+        <w:tc>
+          <w:tcPr>
+            <w:tcW w:w="1504" w:type="dxa"/>
+          </w:tcPr>
+          <w:p/>
+          <w:p>
+            <w:pPr>
+              <w:jc w:val="center"/>
+            </w:pPr>
+            <w:r>
+              <w:rPr>
+                <w:b/>
+                <w:caps/>
+              </w:rPr>
+              <w:t>90x90 cm2</w:t>
+            </w:r>
+          </w:p>
+        </w:tc>
+        <w:tc>
+          <w:tcPr>
+            <w:tcW w:w="1504" w:type="dxa"/>
+          </w:tcPr>
+          <w:p/>
+          <w:p>
+            <w:pPr>
+              <w:jc w:val="center"/>
+            </w:pPr>
+            <w:r>
+              <w:rPr>
+                <w:b/>
+                <w:caps/>
+              </w:rPr>
+              <w:t>0</w:t>
+            </w:r>
+          </w:p>
+        </w:tc>
+        <w:tc>
+          <w:tcPr>
+            <w:tcW w:w="1504" w:type="dxa"/>
+          </w:tcPr>
+          <w:p/>
+          <w:p>
+            <w:pPr>
+              <w:jc w:val="center"/>
+            </w:pPr>
+            <w:r>
+              <w:rPr>
+                <w:b/>
+                <w:caps/>
+              </w:rPr>
+              <w:t/>
+            </w:r>
+          </w:p>
+        </w:tc>
+        <w:tc>
+          <w:tcPr>
+            <w:tcW w:w="1504" w:type="dxa"/>
+          </w:tcPr>
+          <w:p/>
+          <w:p>
+            <w:pPr>
+              <w:jc w:val="center"/>
+            </w:pPr>
+            <w:r>
+              <w:rPr>
+                <w:b/>
+                <w:caps/>
+              </w:rPr>
+              <w:t/>
             </w:r>
           </w:p>
         </w:tc>
@@ -680,7 +570,7 @@
         <w:br/>
         <w:t>PAKOVANJE:</w:t>
         <w:br/>
-        <w:t>prva</w:t>
+        <w:t>test 5 packing</w:t>
         <w:br/>
         <w:t>________________________________________</w:t>
       </w:r>
@@ -696,7 +586,7 @@
         </w:rPr>
         <w:t>KOMENTAR:</w:t>
         <w:br/>
-        <w:t>stara</w:t>
+        <w:t>brza isporuka</w:t>
         <w:br/>
         <w:t>________________________________________</w:t>
       </w:r>
@@ -709,7 +599,7 @@
         </w:rPr>
         <w:t>PRIPREMA:</w:t>
         <w:br/>
-        <w:t>druga</w:t>
+        <w:t>sad</w:t>
         <w:br/>
         <w:t>________________________________________</w:t>
       </w:r>
@@ -723,7 +613,7 @@
 </file>
 
 <file path=word/styles.xml><?xml version="1.0" encoding="utf-8"?>
-<w:styles xmlns:w="http://schemas.openxmlformats.org/wordprocessingml/2006/main" xmlns:w15="http://schemas.microsoft.com/office/word/2012/wordml" xmlns:r="http://schemas.openxmlformats.org/officeDocument/2006/relationships" xmlns:m="http://schemas.openxmlformats.org/officeDocument/2006/math" xmlns:w14="http://schemas.microsoft.com/office/word/2010/wordml" xmlns:wp="http://schemas.openxmlformats.org/drawingml/2006/wordprocessingDrawing" xmlns:a="http://schemas.openxmlformats.org/drawingml/2006/main" xmlns:wp14="http://schemas.microsoft.com/office/word/2010/wordprocessingDrawing" xmlns:mc="http://schemas.openxmlformats.org/markup-compatibility/2006" xmlns:sl="http://schemas.openxmlformats.org/schemaLibrary/2006/main" xmlns:wne="http://schemas.microsoft.com/office/word/2006/wordml" xmlns:c="http://schemas.openxmlformats.org/drawingml/2006/chart" xmlns:cdr="http://schemas.openxmlformats.org/drawingml/2006/chartDrawing" xmlns:dgm="http://schemas.openxmlformats.org/drawingml/2006/diagram" xmlns:pic="http://schemas.openxmlformats.org/drawingml/2006/picture" xmlns:xdr="http://schemas.openxmlformats.org/drawingml/2006/spreadsheetDrawing" xmlns:dsp="http://schemas.microsoft.com/office/drawing/2008/diagram" xmlns:xvml="urn:schemas-microsoft-com:office:excel" xmlns:o="urn:schemas-microsoft-com:office:office" xmlns:v="urn:schemas-microsoft-com:vml" xmlns:w10="urn:schemas-microsoft-com:office:word" xmlns:pvml="urn:schemas-microsoft-com:office:powerpoint" xmlns:cppr="http://schemas.microsoft.com/office/2006/coverPageProps" xmlns:odx="http://opendope.org/xpaths" xmlns:odc="http://opendope.org/conditions" xmlns:odq="http://opendope.org/questions" xmlns:oda="http://opendope.org/answers" xmlns:odi="http://opendope.org/components" xmlns:odgm="http://opendope.org/SmartArt/DataHierarchy" xmlns:b="http://schemas.openxmlformats.org/officeDocument/2006/bibliography" xmlns:w16se="http://schemas.microsoft.com/office/word/2015/wordml/symex" xmlns:w16cid="http://schemas.microsoft.com/office/word/2016/wordml/cid" xmlns:wetp="http://schemas.microsoft.com/office/webextensions/taskpanes/2010/11" xmlns:we="http://schemas.microsoft.com/office/webextensions/webextension/2010/11" xmlns:comp="http://schemas.openxmlformats.org/drawingml/2006/compatibility" xmlns:lc="http://schemas.openxmlformats.org/drawingml/2006/lockedCanvas">
+<w:styles xmlns:w="http://schemas.openxmlformats.org/wordprocessingml/2006/main" xmlns:m="http://schemas.openxmlformats.org/officeDocument/2006/math" xmlns:r="http://schemas.openxmlformats.org/officeDocument/2006/relationships" xmlns:w14="http://schemas.microsoft.com/office/word/2010/wordml" xmlns:wp="http://schemas.openxmlformats.org/drawingml/2006/wordprocessingDrawing" xmlns:a="http://schemas.openxmlformats.org/drawingml/2006/main" xmlns:wp14="http://schemas.microsoft.com/office/word/2010/wordprocessingDrawing" xmlns:w15="http://schemas.microsoft.com/office/word/2012/wordml" xmlns:mc="http://schemas.openxmlformats.org/markup-compatibility/2006" xmlns:sl="http://schemas.openxmlformats.org/schemaLibrary/2006/main" xmlns:wne="http://schemas.microsoft.com/office/word/2006/wordml" xmlns:c="http://schemas.openxmlformats.org/drawingml/2006/chart" xmlns:cdr="http://schemas.openxmlformats.org/drawingml/2006/chartDrawing" xmlns:dgm="http://schemas.openxmlformats.org/drawingml/2006/diagram" xmlns:pic="http://schemas.openxmlformats.org/drawingml/2006/picture" xmlns:xdr="http://schemas.openxmlformats.org/drawingml/2006/spreadsheetDrawing" xmlns:dsp="http://schemas.microsoft.com/office/drawing/2008/diagram" xmlns:xvml="urn:schemas-microsoft-com:office:excel" xmlns:o="urn:schemas-microsoft-com:office:office" xmlns:v="urn:schemas-microsoft-com:vml" xmlns:w10="urn:schemas-microsoft-com:office:word" xmlns:pvml="urn:schemas-microsoft-com:office:powerpoint" xmlns:cppr="http://schemas.microsoft.com/office/2006/coverPageProps" xmlns:odx="http://opendope.org/xpaths" xmlns:odc="http://opendope.org/conditions" xmlns:odq="http://opendope.org/questions" xmlns:oda="http://opendope.org/answers" xmlns:odi="http://opendope.org/components" xmlns:odgm="http://opendope.org/SmartArt/DataHierarchy" xmlns:b="http://schemas.openxmlformats.org/officeDocument/2006/bibliography" xmlns:w16se="http://schemas.microsoft.com/office/word/2015/wordml/symex" xmlns:w16cid="http://schemas.microsoft.com/office/word/2016/wordml/cid" xmlns:wetp="http://schemas.microsoft.com/office/webextensions/taskpanes/2010/11" xmlns:we="http://schemas.microsoft.com/office/webextensions/webextension/2010/11" xmlns:comp="http://schemas.openxmlformats.org/drawingml/2006/compatibility" xmlns:lc="http://schemas.openxmlformats.org/drawingml/2006/lockedCanvas">
   <w:docDefaults>
     <w:rPrDefault>
       <w:rPr>

</xml_diff>

<commit_message>
fixing and commenting code
</commit_message>
<xml_diff>
--- a/document.docx
+++ b/document.docx
@@ -1,6 +1,6 @@
 
 <file path=word/document.xml><?xml version="1.0" encoding="utf-8"?>
-<w:document xmlns:w="http://schemas.openxmlformats.org/wordprocessingml/2006/main" xmlns:m="http://schemas.openxmlformats.org/officeDocument/2006/math" xmlns:r="http://schemas.openxmlformats.org/officeDocument/2006/relationships" xmlns:w14="http://schemas.microsoft.com/office/word/2010/wordml" xmlns:wp="http://schemas.openxmlformats.org/drawingml/2006/wordprocessingDrawing" xmlns:a="http://schemas.openxmlformats.org/drawingml/2006/main" xmlns:wp14="http://schemas.microsoft.com/office/word/2010/wordprocessingDrawing" xmlns:w15="http://schemas.microsoft.com/office/word/2012/wordml" xmlns:mc="http://schemas.openxmlformats.org/markup-compatibility/2006" xmlns:sl="http://schemas.openxmlformats.org/schemaLibrary/2006/main" xmlns:wne="http://schemas.microsoft.com/office/word/2006/wordml" xmlns:c="http://schemas.openxmlformats.org/drawingml/2006/chart" xmlns:cdr="http://schemas.openxmlformats.org/drawingml/2006/chartDrawing" xmlns:dgm="http://schemas.openxmlformats.org/drawingml/2006/diagram" xmlns:pic="http://schemas.openxmlformats.org/drawingml/2006/picture" xmlns:xdr="http://schemas.openxmlformats.org/drawingml/2006/spreadsheetDrawing" xmlns:dsp="http://schemas.microsoft.com/office/drawing/2008/diagram" xmlns:xvml="urn:schemas-microsoft-com:office:excel" xmlns:o="urn:schemas-microsoft-com:office:office" xmlns:v="urn:schemas-microsoft-com:vml" xmlns:w10="urn:schemas-microsoft-com:office:word" xmlns:pvml="urn:schemas-microsoft-com:office:powerpoint" xmlns:cppr="http://schemas.microsoft.com/office/2006/coverPageProps" xmlns:odx="http://opendope.org/xpaths" xmlns:odc="http://opendope.org/conditions" xmlns:odq="http://opendope.org/questions" xmlns:oda="http://opendope.org/answers" xmlns:odi="http://opendope.org/components" xmlns:odgm="http://opendope.org/SmartArt/DataHierarchy" xmlns:b="http://schemas.openxmlformats.org/officeDocument/2006/bibliography" xmlns:w16se="http://schemas.microsoft.com/office/word/2015/wordml/symex" xmlns:w16cid="http://schemas.microsoft.com/office/word/2016/wordml/cid" xmlns:wetp="http://schemas.microsoft.com/office/webextensions/taskpanes/2010/11" xmlns:we="http://schemas.microsoft.com/office/webextensions/webextension/2010/11" xmlns:comp="http://schemas.openxmlformats.org/drawingml/2006/compatibility" xmlns:lc="http://schemas.openxmlformats.org/drawingml/2006/lockedCanvas">
+<w:document xmlns:w="http://schemas.openxmlformats.org/wordprocessingml/2006/main" xmlns:w15="http://schemas.microsoft.com/office/word/2012/wordml" xmlns:r="http://schemas.openxmlformats.org/officeDocument/2006/relationships" xmlns:m="http://schemas.openxmlformats.org/officeDocument/2006/math" xmlns:w14="http://schemas.microsoft.com/office/word/2010/wordml" xmlns:wp="http://schemas.openxmlformats.org/drawingml/2006/wordprocessingDrawing" xmlns:a="http://schemas.openxmlformats.org/drawingml/2006/main" xmlns:wp14="http://schemas.microsoft.com/office/word/2010/wordprocessingDrawing" xmlns:mc="http://schemas.openxmlformats.org/markup-compatibility/2006" xmlns:sl="http://schemas.openxmlformats.org/schemaLibrary/2006/main" xmlns:wne="http://schemas.microsoft.com/office/word/2006/wordml" xmlns:c="http://schemas.openxmlformats.org/drawingml/2006/chart" xmlns:cdr="http://schemas.openxmlformats.org/drawingml/2006/chartDrawing" xmlns:dgm="http://schemas.openxmlformats.org/drawingml/2006/diagram" xmlns:pic="http://schemas.openxmlformats.org/drawingml/2006/picture" xmlns:xdr="http://schemas.openxmlformats.org/drawingml/2006/spreadsheetDrawing" xmlns:dsp="http://schemas.microsoft.com/office/drawing/2008/diagram" xmlns:xvml="urn:schemas-microsoft-com:office:excel" xmlns:o="urn:schemas-microsoft-com:office:office" xmlns:v="urn:schemas-microsoft-com:vml" xmlns:w10="urn:schemas-microsoft-com:office:word" xmlns:pvml="urn:schemas-microsoft-com:office:powerpoint" xmlns:cppr="http://schemas.microsoft.com/office/2006/coverPageProps" xmlns:odx="http://opendope.org/xpaths" xmlns:odc="http://opendope.org/conditions" xmlns:odq="http://opendope.org/questions" xmlns:oda="http://opendope.org/answers" xmlns:odi="http://opendope.org/components" xmlns:odgm="http://opendope.org/SmartArt/DataHierarchy" xmlns:b="http://schemas.openxmlformats.org/officeDocument/2006/bibliography" xmlns:w16se="http://schemas.microsoft.com/office/word/2015/wordml/symex" xmlns:w16cid="http://schemas.microsoft.com/office/word/2016/wordml/cid" xmlns:wetp="http://schemas.microsoft.com/office/webextensions/taskpanes/2010/11" xmlns:we="http://schemas.microsoft.com/office/webextensions/webextension/2010/11" xmlns:comp="http://schemas.openxmlformats.org/drawingml/2006/compatibility" xmlns:lc="http://schemas.openxmlformats.org/drawingml/2006/lockedCanvas">
   <w:body>
     <w:p>
       <w:r>
@@ -50,7 +50,7 @@
           <w:b/>
           <w:u w:val="single"/>
         </w:rPr>
-        <w:t>Datum: srijeda, 13. januar 2021</w:t>
+        <w:t>Datum: utorak, 26. januar 2021</w:t>
       </w:r>
     </w:p>
     <w:p>
@@ -78,7 +78,7 @@
           <w:sz w:val="25"/>
           <w:u w:val="single"/>
         </w:rPr>
-        <w:t>RADNI NALOG br. 42 / 2021</w:t>
+        <w:t>RADNI NALOG br. 50 / 2021</w:t>
       </w:r>
     </w:p>
     <w:p>
@@ -88,7 +88,7 @@
           <w:caps/>
           <w:u w:val="single"/>
         </w:rPr>
-        <w:t>RADNA POZICIJA: radna pozicija 2</w:t>
+        <w:t>RADNA POZICIJA: radna poz</w:t>
       </w:r>
     </w:p>
     <w:tbl>
@@ -317,25 +317,25 @@
                 <w:b/>
                 <w:caps/>
               </w:rPr>
-              <w:t>Inox</w:t>
-            </w:r>
-          </w:p>
-        </w:tc>
-        <w:tc>
-          <w:tcPr>
-            <w:tcW w:w="1504" w:type="dxa"/>
-          </w:tcPr>
-          <w:p/>
-          <w:p>
-            <w:pPr>
-              <w:jc w:val="center"/>
-            </w:pPr>
-            <w:r>
-              <w:rPr>
-                <w:b/>
-                <w:caps/>
-              </w:rPr>
-              <w:t>Cavkunovic</w:t>
+              <w:t>napomena</w:t>
+            </w:r>
+          </w:p>
+        </w:tc>
+        <w:tc>
+          <w:tcPr>
+            <w:tcW w:w="1504" w:type="dxa"/>
+          </w:tcPr>
+          <w:p/>
+          <w:p>
+            <w:pPr>
+              <w:jc w:val="center"/>
+            </w:pPr>
+            <w:r>
+              <w:rPr>
+                <w:b/>
+                <w:caps/>
+              </w:rPr>
+              <w:t>kupac</w:t>
             </w:r>
           </w:p>
         </w:tc>
@@ -409,43 +409,43 @@
                 <w:b/>
                 <w:caps/>
               </w:rPr>
-              <w:t>1</w:t>
-            </w:r>
-          </w:p>
-        </w:tc>
-        <w:tc>
-          <w:tcPr>
-            <w:tcW w:w="1504" w:type="dxa"/>
-          </w:tcPr>
-          <w:p/>
-          <w:p>
-            <w:pPr>
-              <w:jc w:val="center"/>
-            </w:pPr>
-            <w:r>
-              <w:rPr>
-                <w:b/>
-                <w:caps/>
-              </w:rPr>
-              <w:t>kjj</w:t>
-            </w:r>
-          </w:p>
-        </w:tc>
-        <w:tc>
-          <w:tcPr>
-            <w:tcW w:w="1504" w:type="dxa"/>
-          </w:tcPr>
-          <w:p/>
-          <w:p>
-            <w:pPr>
-              <w:jc w:val="center"/>
-            </w:pPr>
-            <w:r>
-              <w:rPr>
-                <w:b/>
-                <w:caps/>
-              </w:rPr>
-              <w:t>uuu</w:t>
+              <w:t>5</w:t>
+            </w:r>
+          </w:p>
+        </w:tc>
+        <w:tc>
+          <w:tcPr>
+            <w:tcW w:w="1504" w:type="dxa"/>
+          </w:tcPr>
+          <w:p/>
+          <w:p>
+            <w:pPr>
+              <w:jc w:val="center"/>
+            </w:pPr>
+            <w:r>
+              <w:rPr>
+                <w:b/>
+                <w:caps/>
+              </w:rPr>
+              <w:t>napom</w:t>
+            </w:r>
+          </w:p>
+        </w:tc>
+        <w:tc>
+          <w:tcPr>
+            <w:tcW w:w="1504" w:type="dxa"/>
+          </w:tcPr>
+          <w:p/>
+          <w:p>
+            <w:pPr>
+              <w:jc w:val="center"/>
+            </w:pPr>
+            <w:r>
+              <w:rPr>
+                <w:b/>
+                <w:caps/>
+              </w:rPr>
+              <w:t>kupac stari</w:t>
             </w:r>
           </w:p>
         </w:tc>
@@ -519,43 +519,153 @@
                 <w:b/>
                 <w:caps/>
               </w:rPr>
-              <w:t>0</w:t>
-            </w:r>
-          </w:p>
-        </w:tc>
-        <w:tc>
-          <w:tcPr>
-            <w:tcW w:w="1504" w:type="dxa"/>
-          </w:tcPr>
-          <w:p/>
-          <w:p>
-            <w:pPr>
-              <w:jc w:val="center"/>
-            </w:pPr>
-            <w:r>
-              <w:rPr>
-                <w:b/>
-                <w:caps/>
-              </w:rPr>
-              <w:t/>
-            </w:r>
-          </w:p>
-        </w:tc>
-        <w:tc>
-          <w:tcPr>
-            <w:tcW w:w="1504" w:type="dxa"/>
-          </w:tcPr>
-          <w:p/>
-          <w:p>
-            <w:pPr>
-              <w:jc w:val="center"/>
-            </w:pPr>
-            <w:r>
-              <w:rPr>
-                <w:b/>
-                <w:caps/>
-              </w:rPr>
-              <w:t/>
+              <w:t>2</w:t>
+            </w:r>
+          </w:p>
+        </w:tc>
+        <w:tc>
+          <w:tcPr>
+            <w:tcW w:w="1504" w:type="dxa"/>
+          </w:tcPr>
+          <w:p/>
+          <w:p>
+            <w:pPr>
+              <w:jc w:val="center"/>
+            </w:pPr>
+            <w:r>
+              <w:rPr>
+                <w:b/>
+                <w:caps/>
+              </w:rPr>
+              <w:t>viezi proiz</w:t>
+            </w:r>
+          </w:p>
+        </w:tc>
+        <w:tc>
+          <w:tcPr>
+            <w:tcW w:w="1504" w:type="dxa"/>
+          </w:tcPr>
+          <w:p/>
+          <w:p>
+            <w:pPr>
+              <w:jc w:val="center"/>
+            </w:pPr>
+            <w:r>
+              <w:rPr>
+                <w:b/>
+                <w:caps/>
+              </w:rPr>
+              <w:t>kupac proizvoda</w:t>
+            </w:r>
+          </w:p>
+        </w:tc>
+      </w:tr>
+      <w:tr>
+        <w:tc>
+          <w:tcPr>
+            <w:tcW w:w="1504" w:type="dxa"/>
+          </w:tcPr>
+          <w:p/>
+          <w:p>
+            <w:pPr>
+              <w:jc w:val="center"/>
+            </w:pPr>
+            <w:r>
+              <w:rPr>
+                <w:b/>
+                <w:caps/>
+              </w:rPr>
+              <w:t>4.</w:t>
+            </w:r>
+          </w:p>
+        </w:tc>
+        <w:tc>
+          <w:tcPr>
+            <w:tcW w:w="1504" w:type="dxa"/>
+          </w:tcPr>
+          <w:p/>
+          <w:p>
+            <w:pPr>
+              <w:jc w:val="center"/>
+            </w:pPr>
+            <w:r>
+              <w:rPr>
+                <w:b/>
+                <w:caps/>
+              </w:rPr>
+              <w:t>Kvadratna kabina</w:t>
+            </w:r>
+          </w:p>
+        </w:tc>
+        <w:tc>
+          <w:tcPr>
+            <w:tcW w:w="1504" w:type="dxa"/>
+          </w:tcPr>
+          <w:p/>
+          <w:p>
+            <w:pPr>
+              <w:jc w:val="center"/>
+            </w:pPr>
+            <w:r>
+              <w:rPr>
+                <w:b/>
+                <w:caps/>
+              </w:rPr>
+              <w:t>90x90 cm H190</w:t>
+            </w:r>
+          </w:p>
+        </w:tc>
+        <w:tc>
+          <w:tcPr>
+            <w:tcW w:w="1504" w:type="dxa"/>
+          </w:tcPr>
+          <w:p/>
+          <w:p>
+            <w:pPr>
+              <w:jc w:val="center"/>
+            </w:pPr>
+            <w:r>
+              <w:rPr>
+                <w:b/>
+                <w:caps/>
+              </w:rPr>
+              <w:t>3</w:t>
+            </w:r>
+          </w:p>
+        </w:tc>
+        <w:tc>
+          <w:tcPr>
+            <w:tcW w:w="1504" w:type="dxa"/>
+          </w:tcPr>
+          <w:p/>
+          <w:p>
+            <w:pPr>
+              <w:jc w:val="center"/>
+            </w:pPr>
+            <w:r>
+              <w:rPr>
+                <w:b/>
+                <w:caps/>
+              </w:rPr>
+              <w:t>kupac</w:t>
+            </w:r>
+          </w:p>
+        </w:tc>
+        <w:tc>
+          <w:tcPr>
+            <w:tcW w:w="1504" w:type="dxa"/>
+          </w:tcPr>
+          <w:p/>
+          <w:p>
+            <w:pPr>
+              <w:jc w:val="center"/>
+            </w:pPr>
+            <w:r>
+              <w:rPr>
+                <w:b/>
+                <w:caps/>
+              </w:rPr>
+              <w:t>proizvoda</w:t>
             </w:r>
           </w:p>
         </w:tc>
@@ -570,7 +680,7 @@
         <w:br/>
         <w:t>PAKOVANJE:</w:t>
         <w:br/>
-        <w:t>test 5 packing</w:t>
+        <w:t>rn pack</w:t>
         <w:br/>
         <w:t>________________________________________</w:t>
       </w:r>
@@ -586,7 +696,7 @@
         </w:rPr>
         <w:t>KOMENTAR:</w:t>
         <w:br/>
-        <w:t>brza isporuka</w:t>
+        <w:t>rn kom</w:t>
         <w:br/>
         <w:t>________________________________________</w:t>
       </w:r>
@@ -599,7 +709,7 @@
         </w:rPr>
         <w:t>PRIPREMA:</w:t>
         <w:br/>
-        <w:t>sad</w:t>
+        <w:t>priprema</w:t>
         <w:br/>
         <w:t>________________________________________</w:t>
       </w:r>
@@ -613,7 +723,7 @@
 </file>
 
 <file path=word/styles.xml><?xml version="1.0" encoding="utf-8"?>
-<w:styles xmlns:w="http://schemas.openxmlformats.org/wordprocessingml/2006/main" xmlns:m="http://schemas.openxmlformats.org/officeDocument/2006/math" xmlns:r="http://schemas.openxmlformats.org/officeDocument/2006/relationships" xmlns:w14="http://schemas.microsoft.com/office/word/2010/wordml" xmlns:wp="http://schemas.openxmlformats.org/drawingml/2006/wordprocessingDrawing" xmlns:a="http://schemas.openxmlformats.org/drawingml/2006/main" xmlns:wp14="http://schemas.microsoft.com/office/word/2010/wordprocessingDrawing" xmlns:w15="http://schemas.microsoft.com/office/word/2012/wordml" xmlns:mc="http://schemas.openxmlformats.org/markup-compatibility/2006" xmlns:sl="http://schemas.openxmlformats.org/schemaLibrary/2006/main" xmlns:wne="http://schemas.microsoft.com/office/word/2006/wordml" xmlns:c="http://schemas.openxmlformats.org/drawingml/2006/chart" xmlns:cdr="http://schemas.openxmlformats.org/drawingml/2006/chartDrawing" xmlns:dgm="http://schemas.openxmlformats.org/drawingml/2006/diagram" xmlns:pic="http://schemas.openxmlformats.org/drawingml/2006/picture" xmlns:xdr="http://schemas.openxmlformats.org/drawingml/2006/spreadsheetDrawing" xmlns:dsp="http://schemas.microsoft.com/office/drawing/2008/diagram" xmlns:xvml="urn:schemas-microsoft-com:office:excel" xmlns:o="urn:schemas-microsoft-com:office:office" xmlns:v="urn:schemas-microsoft-com:vml" xmlns:w10="urn:schemas-microsoft-com:office:word" xmlns:pvml="urn:schemas-microsoft-com:office:powerpoint" xmlns:cppr="http://schemas.microsoft.com/office/2006/coverPageProps" xmlns:odx="http://opendope.org/xpaths" xmlns:odc="http://opendope.org/conditions" xmlns:odq="http://opendope.org/questions" xmlns:oda="http://opendope.org/answers" xmlns:odi="http://opendope.org/components" xmlns:odgm="http://opendope.org/SmartArt/DataHierarchy" xmlns:b="http://schemas.openxmlformats.org/officeDocument/2006/bibliography" xmlns:w16se="http://schemas.microsoft.com/office/word/2015/wordml/symex" xmlns:w16cid="http://schemas.microsoft.com/office/word/2016/wordml/cid" xmlns:wetp="http://schemas.microsoft.com/office/webextensions/taskpanes/2010/11" xmlns:we="http://schemas.microsoft.com/office/webextensions/webextension/2010/11" xmlns:comp="http://schemas.openxmlformats.org/drawingml/2006/compatibility" xmlns:lc="http://schemas.openxmlformats.org/drawingml/2006/lockedCanvas">
+<w:styles xmlns:w="http://schemas.openxmlformats.org/wordprocessingml/2006/main" xmlns:w15="http://schemas.microsoft.com/office/word/2012/wordml" xmlns:r="http://schemas.openxmlformats.org/officeDocument/2006/relationships" xmlns:m="http://schemas.openxmlformats.org/officeDocument/2006/math" xmlns:w14="http://schemas.microsoft.com/office/word/2010/wordml" xmlns:wp="http://schemas.openxmlformats.org/drawingml/2006/wordprocessingDrawing" xmlns:a="http://schemas.openxmlformats.org/drawingml/2006/main" xmlns:wp14="http://schemas.microsoft.com/office/word/2010/wordprocessingDrawing" xmlns:mc="http://schemas.openxmlformats.org/markup-compatibility/2006" xmlns:sl="http://schemas.openxmlformats.org/schemaLibrary/2006/main" xmlns:wne="http://schemas.microsoft.com/office/word/2006/wordml" xmlns:c="http://schemas.openxmlformats.org/drawingml/2006/chart" xmlns:cdr="http://schemas.openxmlformats.org/drawingml/2006/chartDrawing" xmlns:dgm="http://schemas.openxmlformats.org/drawingml/2006/diagram" xmlns:pic="http://schemas.openxmlformats.org/drawingml/2006/picture" xmlns:xdr="http://schemas.openxmlformats.org/drawingml/2006/spreadsheetDrawing" xmlns:dsp="http://schemas.microsoft.com/office/drawing/2008/diagram" xmlns:xvml="urn:schemas-microsoft-com:office:excel" xmlns:o="urn:schemas-microsoft-com:office:office" xmlns:v="urn:schemas-microsoft-com:vml" xmlns:w10="urn:schemas-microsoft-com:office:word" xmlns:pvml="urn:schemas-microsoft-com:office:powerpoint" xmlns:cppr="http://schemas.microsoft.com/office/2006/coverPageProps" xmlns:odx="http://opendope.org/xpaths" xmlns:odc="http://opendope.org/conditions" xmlns:odq="http://opendope.org/questions" xmlns:oda="http://opendope.org/answers" xmlns:odi="http://opendope.org/components" xmlns:odgm="http://opendope.org/SmartArt/DataHierarchy" xmlns:b="http://schemas.openxmlformats.org/officeDocument/2006/bibliography" xmlns:w16se="http://schemas.microsoft.com/office/word/2015/wordml/symex" xmlns:w16cid="http://schemas.microsoft.com/office/word/2016/wordml/cid" xmlns:wetp="http://schemas.microsoft.com/office/webextensions/taskpanes/2010/11" xmlns:we="http://schemas.microsoft.com/office/webextensions/webextension/2010/11" xmlns:comp="http://schemas.openxmlformats.org/drawingml/2006/compatibility" xmlns:lc="http://schemas.openxmlformats.org/drawingml/2006/lockedCanvas">
   <w:docDefaults>
     <w:rPrDefault>
       <w:rPr>

</xml_diff>